<commit_message>
Update the whitepaper to correct the oversight about hex charcters
</commit_message>
<xml_diff>
--- a/RFC VariablePolicy Whitepaper.docx
+++ b/RFC VariablePolicy Whitepaper.docx
@@ -1,6 +1,6 @@
 
 <file path=word/document.xml><?xml version="1.0" encoding="utf-8"?>
-<w:document xmlns:wpc="http://schemas.microsoft.com/office/word/2010/wordprocessingCanvas" xmlns:cx="http://schemas.microsoft.com/office/drawing/2014/chartex" xmlns:cx1="http://schemas.microsoft.com/office/drawing/2015/9/8/chartex" xmlns:cx2="http://schemas.microsoft.com/office/drawing/2015/10/21/chartex" xmlns:cx3="http://schemas.microsoft.com/office/drawing/2016/5/9/chartex" xmlns:cx4="http://schemas.microsoft.com/office/drawing/2016/5/10/chartex" xmlns:cx5="http://schemas.microsoft.com/office/drawing/2016/5/11/chartex" xmlns:cx6="http://schemas.microsoft.com/office/drawing/2016/5/12/chartex" xmlns:cx7="http://schemas.microsoft.com/office/drawing/2016/5/13/chartex" xmlns:cx8="http://schemas.microsoft.com/office/drawing/2016/5/14/chartex" xmlns:mc="http://schemas.openxmlformats.org/markup-compatibility/2006" xmlns:aink="http://schemas.microsoft.com/office/drawing/2016/ink" xmlns:am3d="http://schemas.microsoft.com/office/drawing/2017/model3d" xmlns:o="urn:schemas-microsoft-com:office:office" xmlns:r="http://schemas.openxmlformats.org/officeDocument/2006/relationships" xmlns:m="http://schemas.openxmlformats.org/officeDocument/2006/math" xmlns:v="urn:schemas-microsoft-com:vml" xmlns:wp14="http://schemas.microsoft.com/office/word/2010/wordprocessingDrawing" xmlns:wp="http://schemas.openxmlformats.org/drawingml/2006/wordprocessingDrawing" xmlns:w10="urn:schemas-microsoft-com:office:word" xmlns:w="http://schemas.openxmlformats.org/wordprocessingml/2006/main" xmlns:w14="http://schemas.microsoft.com/office/word/2010/wordml" xmlns:w15="http://schemas.microsoft.com/office/word/2012/wordml" xmlns:w16cid="http://schemas.microsoft.com/office/word/2016/wordml/cid" xmlns:w16se="http://schemas.microsoft.com/office/word/2015/wordml/symex" xmlns:wpg="http://schemas.microsoft.com/office/word/2010/wordprocessingGroup" xmlns:wpi="http://schemas.microsoft.com/office/word/2010/wordprocessingInk" xmlns:wne="http://schemas.microsoft.com/office/word/2006/wordml" xmlns:wps="http://schemas.microsoft.com/office/word/2010/wordprocessingShape" mc:Ignorable="w14 w15 w16se w16cid wp14">
+<w:document xmlns:wpc="http://schemas.microsoft.com/office/word/2010/wordprocessingCanvas" xmlns:cx="http://schemas.microsoft.com/office/drawing/2014/chartex" xmlns:cx1="http://schemas.microsoft.com/office/drawing/2015/9/8/chartex" xmlns:cx2="http://schemas.microsoft.com/office/drawing/2015/10/21/chartex" xmlns:cx3="http://schemas.microsoft.com/office/drawing/2016/5/9/chartex" xmlns:cx4="http://schemas.microsoft.com/office/drawing/2016/5/10/chartex" xmlns:cx5="http://schemas.microsoft.com/office/drawing/2016/5/11/chartex" xmlns:cx6="http://schemas.microsoft.com/office/drawing/2016/5/12/chartex" xmlns:cx7="http://schemas.microsoft.com/office/drawing/2016/5/13/chartex" xmlns:cx8="http://schemas.microsoft.com/office/drawing/2016/5/14/chartex" xmlns:mc="http://schemas.openxmlformats.org/markup-compatibility/2006" xmlns:aink="http://schemas.microsoft.com/office/drawing/2016/ink" xmlns:am3d="http://schemas.microsoft.com/office/drawing/2017/model3d" xmlns:o="urn:schemas-microsoft-com:office:office" xmlns:r="http://schemas.openxmlformats.org/officeDocument/2006/relationships" xmlns:m="http://schemas.openxmlformats.org/officeDocument/2006/math" xmlns:v="urn:schemas-microsoft-com:vml" xmlns:wp14="http://schemas.microsoft.com/office/word/2010/wordprocessingDrawing" xmlns:wp="http://schemas.openxmlformats.org/drawingml/2006/wordprocessingDrawing" xmlns:w10="urn:schemas-microsoft-com:office:word" xmlns:w="http://schemas.openxmlformats.org/wordprocessingml/2006/main" xmlns:w14="http://schemas.microsoft.com/office/word/2010/wordml" xmlns:w15="http://schemas.microsoft.com/office/word/2012/wordml" xmlns:w16cex="http://schemas.microsoft.com/office/word/2018/wordml/cex" xmlns:w16cid="http://schemas.microsoft.com/office/word/2016/wordml/cid" xmlns:w16="http://schemas.microsoft.com/office/word/2018/wordml" xmlns:w16se="http://schemas.microsoft.com/office/word/2015/wordml/symex" xmlns:wpg="http://schemas.microsoft.com/office/word/2010/wordprocessingGroup" xmlns:wpi="http://schemas.microsoft.com/office/word/2010/wordprocessingInk" xmlns:wne="http://schemas.microsoft.com/office/word/2006/wordml" xmlns:wps="http://schemas.microsoft.com/office/word/2010/wordprocessingShape" mc:Ignorable="w14 w15 w16se w16cid w16 w16cex wp14">
   <w:body>
     <w:p>
       <w:pPr>
@@ -340,7 +340,6 @@
           <w:numId w:val="6"/>
         </w:numPr>
       </w:pPr>
-      <w:proofErr w:type="spellStart"/>
       <w:r>
         <w:t>Disable</w:t>
       </w:r>
@@ -350,7 +349,6 @@
       <w:r>
         <w:t>Policy</w:t>
       </w:r>
-      <w:proofErr w:type="spellEnd"/>
     </w:p>
     <w:p>
       <w:pPr>
@@ -372,8 +370,6 @@
       <w:pPr>
         <w:pStyle w:val="CodeBlock"/>
       </w:pPr>
-      <w:proofErr w:type="spellStart"/>
-      <w:proofErr w:type="gramStart"/>
       <w:r>
         <w:t>Disable</w:t>
       </w:r>
@@ -381,13 +377,8 @@
         <w:t>Variable</w:t>
       </w:r>
       <w:r>
-        <w:t>Policy</w:t>
-      </w:r>
-      <w:proofErr w:type="spellEnd"/>
-      <w:r>
-        <w:t>(</w:t>
-      </w:r>
-      <w:proofErr w:type="gramEnd"/>
+        <w:t>Policy(</w:t>
+      </w:r>
     </w:p>
     <w:p>
       <w:pPr>
@@ -422,7 +413,6 @@
       <w:pPr>
         <w:ind w:left="360"/>
       </w:pPr>
-      <w:proofErr w:type="spellStart"/>
       <w:r>
         <w:t>Disable</w:t>
       </w:r>
@@ -430,25 +420,13 @@
         <w:t>Variable</w:t>
       </w:r>
       <w:r>
-        <w:t>Policy</w:t>
-      </w:r>
-      <w:proofErr w:type="spellEnd"/>
-      <w:r>
-        <w:t xml:space="preserve"> call disables the </w:t>
+        <w:t xml:space="preserve">Policy call disables the </w:t>
       </w:r>
       <w:r>
         <w:t>Variable Policy Engine</w:t>
       </w:r>
       <w:r>
-        <w:t xml:space="preserve">, so that the present policy entries are no longer </w:t>
-      </w:r>
-      <w:proofErr w:type="gramStart"/>
-      <w:r>
-        <w:t>taken into account</w:t>
-      </w:r>
-      <w:proofErr w:type="gramEnd"/>
-      <w:r>
-        <w:t xml:space="preserve"> on variable access calls. This call effectively turns off the variable </w:t>
+        <w:t xml:space="preserve">, so that the present policy entries are no longer taken into account on variable access calls. This call effectively turns off the variable </w:t>
       </w:r>
       <w:r>
         <w:t>policy verification</w:t>
@@ -477,7 +455,6 @@
       <w:r>
         <w:t xml:space="preserve">. </w:t>
       </w:r>
-      <w:proofErr w:type="spellStart"/>
       <w:r>
         <w:t>Disable</w:t>
       </w:r>
@@ -485,11 +462,7 @@
         <w:t>Variable</w:t>
       </w:r>
       <w:r>
-        <w:t>Policy</w:t>
-      </w:r>
-      <w:proofErr w:type="spellEnd"/>
-      <w:r>
-        <w:t xml:space="preserve"> can only be called once during boot. If called more than once, it will return </w:t>
+        <w:t xml:space="preserve">Policy can only be called once during boot. If called more than once, it will return </w:t>
       </w:r>
       <w:r>
         <w:t>EFI_ALREADY_STARTED</w:t>
@@ -504,15 +477,7 @@
         <w:t xml:space="preserve"> – there </w:t>
       </w:r>
       <w:r>
-        <w:t>is no “</w:t>
-      </w:r>
-      <w:proofErr w:type="spellStart"/>
-      <w:r>
-        <w:t>EnablePolicy</w:t>
-      </w:r>
-      <w:proofErr w:type="spellEnd"/>
-      <w:r>
-        <w:t xml:space="preserve">” </w:t>
+        <w:t xml:space="preserve">is no “EnablePolicy” </w:t>
       </w:r>
       <w:r>
         <w:t>protocol</w:t>
@@ -529,11 +494,9 @@
           <w:numId w:val="6"/>
         </w:numPr>
       </w:pPr>
-      <w:proofErr w:type="spellStart"/>
       <w:r>
         <w:t>IsVariablePolicyEnabled</w:t>
       </w:r>
-      <w:proofErr w:type="spellEnd"/>
     </w:p>
     <w:p>
       <w:pPr>
@@ -561,8 +524,6 @@
       <w:pPr>
         <w:pStyle w:val="CodeBlock"/>
       </w:pPr>
-      <w:proofErr w:type="spellStart"/>
-      <w:proofErr w:type="gramStart"/>
       <w:r>
         <w:t>Is</w:t>
       </w:r>
@@ -575,11 +536,9 @@
       <w:r>
         <w:t>Enabled</w:t>
       </w:r>
-      <w:proofErr w:type="spellEnd"/>
       <w:r>
         <w:t>(</w:t>
       </w:r>
-      <w:proofErr w:type="gramEnd"/>
     </w:p>
     <w:p>
       <w:pPr>
@@ -618,11 +577,9 @@
       <w:pPr>
         <w:ind w:left="360"/>
       </w:pPr>
-      <w:proofErr w:type="spellStart"/>
       <w:r>
         <w:t>IsVariablePolicyEnabled</w:t>
       </w:r>
-      <w:proofErr w:type="spellEnd"/>
       <w:r>
         <w:t xml:space="preserve"> </w:t>
       </w:r>
@@ -650,7 +607,6 @@
           <w:numId w:val="6"/>
         </w:numPr>
       </w:pPr>
-      <w:proofErr w:type="spellStart"/>
       <w:r>
         <w:t>Register</w:t>
       </w:r>
@@ -663,7 +619,6 @@
         </w:rPr>
         <w:t>Policy</w:t>
       </w:r>
-      <w:proofErr w:type="spellEnd"/>
     </w:p>
     <w:p>
       <w:pPr>
@@ -685,8 +640,6 @@
       <w:pPr>
         <w:pStyle w:val="CodeBlock"/>
       </w:pPr>
-      <w:proofErr w:type="spellStart"/>
-      <w:proofErr w:type="gramStart"/>
       <w:r>
         <w:t>Register</w:t>
       </w:r>
@@ -694,13 +647,8 @@
         <w:t>Variable</w:t>
       </w:r>
       <w:r>
-        <w:t>Policy</w:t>
-      </w:r>
-      <w:proofErr w:type="spellEnd"/>
-      <w:r>
-        <w:t>(</w:t>
-      </w:r>
-      <w:proofErr w:type="gramEnd"/>
+        <w:t>Policy(</w:t>
+      </w:r>
     </w:p>
     <w:p>
       <w:pPr>
@@ -720,16 +668,11 @@
         <w:tab/>
       </w:r>
       <w:r>
-        <w:t>*</w:t>
-      </w:r>
-      <w:proofErr w:type="spellStart"/>
-      <w:r>
-        <w:t>Policy</w:t>
+        <w:t>*Policy</w:t>
       </w:r>
       <w:r>
         <w:t>Entry</w:t>
       </w:r>
-      <w:proofErr w:type="spellEnd"/>
     </w:p>
     <w:p>
       <w:pPr>
@@ -750,21 +693,8 @@
       <w:pPr>
         <w:ind w:left="360"/>
       </w:pPr>
-      <w:proofErr w:type="spellStart"/>
-      <w:r>
-        <w:t>RegisterVariablePolicy</w:t>
-      </w:r>
-      <w:proofErr w:type="spellEnd"/>
-      <w:r>
-        <w:t xml:space="preserve"> call accepts a pointer to a policy entry structure and returns the status of policy registration. If the Variable Policy Engine is not locked and the policy structures are valid, the function will return EFI_SUCCESS. If the Variable Policy Engine is locked, </w:t>
-      </w:r>
-      <w:proofErr w:type="spellStart"/>
-      <w:r>
-        <w:t>RegisterVariablePolicy</w:t>
-      </w:r>
-      <w:proofErr w:type="spellEnd"/>
-      <w:r>
-        <w:t xml:space="preserve"> call will return EFI_WRITE_PROTECTED and will not register the policy entry. Bulk registration is not supported at this time due to the requirements around error handling on each policy registration.</w:t>
+      <w:r>
+        <w:t>RegisterVariablePolicy call accepts a pointer to a policy entry structure and returns the status of policy registration. If the Variable Policy Engine is not locked and the policy structures are valid, the function will return EFI_SUCCESS. If the Variable Policy Engine is locked, RegisterVariablePolicy call will return EFI_WRITE_PROTECTED and will not register the policy entry. Bulk registration is not supported at this time due to the requirements around error handling on each policy registration.</w:t>
       </w:r>
     </w:p>
     <w:p>
@@ -772,15 +702,7 @@
         <w:ind w:left="360"/>
       </w:pPr>
       <w:r>
-        <w:t>Upon successful registration of a policy entry, Variable Policy Engine will then evaluate this entry on subsequent variable access calls (</w:t>
-      </w:r>
-      <w:proofErr w:type="gramStart"/>
-      <w:r>
-        <w:t>as long as</w:t>
-      </w:r>
-      <w:proofErr w:type="gramEnd"/>
-      <w:r>
-        <w:t xml:space="preserve"> Variable Policy Engine hasn’t been disabled).</w:t>
+        <w:t>Upon successful registration of a policy entry, Variable Policy Engine will then evaluate this entry on subsequent variable access calls (as long as Variable Policy Engine hasn’t been disabled).</w:t>
       </w:r>
     </w:p>
     <w:p>
@@ -791,7 +713,6 @@
           <w:numId w:val="6"/>
         </w:numPr>
       </w:pPr>
-      <w:proofErr w:type="spellStart"/>
       <w:r>
         <w:t>Dump</w:t>
       </w:r>
@@ -801,7 +722,6 @@
       <w:r>
         <w:t>Policy</w:t>
       </w:r>
-      <w:proofErr w:type="spellEnd"/>
     </w:p>
     <w:p>
       <w:pPr>
@@ -823,8 +743,6 @@
       <w:pPr>
         <w:pStyle w:val="CodeBlock"/>
       </w:pPr>
-      <w:proofErr w:type="spellStart"/>
-      <w:proofErr w:type="gramStart"/>
       <w:r>
         <w:t>Dump</w:t>
       </w:r>
@@ -832,13 +750,8 @@
         <w:t>Variable</w:t>
       </w:r>
       <w:r>
-        <w:t>Policy</w:t>
-      </w:r>
-      <w:proofErr w:type="spellEnd"/>
-      <w:r>
-        <w:t>(</w:t>
-      </w:r>
-      <w:proofErr w:type="gramEnd"/>
+        <w:t>Policy(</w:t>
+      </w:r>
     </w:p>
     <w:p>
       <w:pPr>
@@ -901,7 +814,6 @@
       <w:pPr>
         <w:ind w:left="360"/>
       </w:pPr>
-      <w:proofErr w:type="spellStart"/>
       <w:r>
         <w:t>Dump</w:t>
       </w:r>
@@ -909,25 +821,13 @@
         <w:t>Variable</w:t>
       </w:r>
       <w:r>
-        <w:t>Policy</w:t>
-      </w:r>
-      <w:proofErr w:type="spellEnd"/>
-      <w:r>
-        <w:t xml:space="preserve"> call accepts a pointer to a buffer and a pointer to the size of the buffer as parameters and returns the status of placing the policy into the buffer. On first call to </w:t>
-      </w:r>
-      <w:proofErr w:type="spellStart"/>
-      <w:r>
-        <w:t>Dump</w:t>
+        <w:t>Policy call accepts a pointer to a buffer and a pointer to the size of the buffer as parameters and returns the status of placing the policy into the buffer. On first call to Dump</w:t>
       </w:r>
       <w:r>
         <w:t>Variable</w:t>
       </w:r>
       <w:r>
-        <w:t>Policy</w:t>
-      </w:r>
-      <w:proofErr w:type="spellEnd"/>
-      <w:r>
-        <w:t xml:space="preserve"> one should pass NULL as the buffer</w:t>
+        <w:t>Policy one should pass NULL as the buffer</w:t>
       </w:r>
       <w:r>
         <w:t xml:space="preserve"> and </w:t>
@@ -936,41 +836,25 @@
         <w:t>a pointer to 0 as the Size variable</w:t>
       </w:r>
       <w:r>
-        <w:t xml:space="preserve"> and </w:t>
-      </w:r>
-      <w:proofErr w:type="spellStart"/>
-      <w:r>
-        <w:t>Dump</w:t>
+        <w:t xml:space="preserve"> and Dump</w:t>
       </w:r>
       <w:r>
         <w:t>Variable</w:t>
       </w:r>
       <w:r>
-        <w:t>Policy</w:t>
-      </w:r>
-      <w:proofErr w:type="spellEnd"/>
-      <w:r>
-        <w:t xml:space="preserve"> will return </w:t>
+        <w:t xml:space="preserve">Policy will return </w:t>
       </w:r>
       <w:r>
         <w:t>EFI_BUFFER_TOO_SMALL</w:t>
       </w:r>
       <w:r>
-        <w:t xml:space="preserve"> and will populate the Size parameter with the size of the needed buffer to store the policy. This way, the caller can allocate the buffer of correct size and call </w:t>
-      </w:r>
-      <w:proofErr w:type="spellStart"/>
-      <w:r>
-        <w:t>Dump</w:t>
+        <w:t xml:space="preserve"> and will populate the Size parameter with the size of the needed buffer to store the policy. This way, the caller can allocate the buffer of correct size and call Dump</w:t>
       </w:r>
       <w:r>
         <w:t>Variable</w:t>
       </w:r>
       <w:r>
-        <w:t>Policy</w:t>
-      </w:r>
-      <w:proofErr w:type="spellEnd"/>
-      <w:r>
-        <w:t xml:space="preserve"> again. The function will populate the buffer with policy and return EFI_SUCCESS.</w:t>
+        <w:t>Policy again. The function will populate the buffer with policy and return EFI_SUCCESS.</w:t>
       </w:r>
     </w:p>
     <w:p>
@@ -981,7 +865,6 @@
           <w:numId w:val="6"/>
         </w:numPr>
       </w:pPr>
-      <w:proofErr w:type="spellStart"/>
       <w:r>
         <w:t>Lock</w:t>
       </w:r>
@@ -991,7 +874,6 @@
       <w:r>
         <w:t>Policy</w:t>
       </w:r>
-      <w:proofErr w:type="spellEnd"/>
     </w:p>
     <w:p>
       <w:pPr>
@@ -1013,8 +895,6 @@
       <w:pPr>
         <w:pStyle w:val="CodeBlock"/>
       </w:pPr>
-      <w:proofErr w:type="spellStart"/>
-      <w:proofErr w:type="gramStart"/>
       <w:r>
         <w:t>Lock</w:t>
       </w:r>
@@ -1022,13 +902,8 @@
         <w:t>Variable</w:t>
       </w:r>
       <w:r>
-        <w:t>Policy</w:t>
-      </w:r>
-      <w:proofErr w:type="spellEnd"/>
-      <w:r>
-        <w:t>(</w:t>
-      </w:r>
-      <w:proofErr w:type="gramEnd"/>
+        <w:t>Policy(</w:t>
+      </w:r>
     </w:p>
     <w:p>
       <w:pPr>
@@ -1058,7 +933,6 @@
       <w:pPr>
         <w:ind w:left="360"/>
       </w:pPr>
-      <w:proofErr w:type="spellStart"/>
       <w:r>
         <w:lastRenderedPageBreak/>
         <w:t>Lock</w:t>
@@ -1067,11 +941,7 @@
         <w:t>Variable</w:t>
       </w:r>
       <w:r>
-        <w:t>Policy</w:t>
-      </w:r>
-      <w:proofErr w:type="spellEnd"/>
-      <w:r>
-        <w:t xml:space="preserve"> locks the </w:t>
+        <w:t xml:space="preserve">Policy locks the </w:t>
       </w:r>
       <w:r>
         <w:t>Variable Policy Engine</w:t>
@@ -1083,21 +953,13 @@
         <w:t>y</w:t>
       </w:r>
       <w:r>
-        <w:t xml:space="preserve"> new policy entries from getting registered in this boot (</w:t>
-      </w:r>
-      <w:proofErr w:type="spellStart"/>
-      <w:r>
-        <w:t>Register</w:t>
+        <w:t xml:space="preserve"> new policy entries from getting registered in this boot (Register</w:t>
       </w:r>
       <w:r>
         <w:t>Variable</w:t>
       </w:r>
       <w:r>
-        <w:t>Policy</w:t>
-      </w:r>
-      <w:proofErr w:type="spellEnd"/>
-      <w:r>
-        <w:t xml:space="preserve"> calls will fail with </w:t>
+        <w:t xml:space="preserve">Policy calls will fail with </w:t>
       </w:r>
       <w:r>
         <w:t>EFI_WRITE_PROTECTED</w:t>
@@ -1141,15 +1003,7 @@
         <w:pStyle w:val="CodeBlock"/>
       </w:pPr>
       <w:r>
-        <w:t xml:space="preserve">#pragma </w:t>
-      </w:r>
-      <w:proofErr w:type="gramStart"/>
-      <w:r>
-        <w:t>pack(</w:t>
-      </w:r>
-      <w:proofErr w:type="gramEnd"/>
-      <w:r>
-        <w:t>1)</w:t>
+        <w:t>#pragma pack(1)</w:t>
       </w:r>
     </w:p>
     <w:p>
@@ -1186,15 +1040,7 @@
         <w:pStyle w:val="CodeBlock"/>
       </w:pPr>
       <w:r>
-        <w:t xml:space="preserve">  UINT16   </w:t>
-      </w:r>
-      <w:proofErr w:type="spellStart"/>
-      <w:r>
-        <w:t>OffsetToName</w:t>
-      </w:r>
-      <w:proofErr w:type="spellEnd"/>
-      <w:r>
-        <w:t>;</w:t>
+        <w:t xml:space="preserve">  UINT16   OffsetToName;</w:t>
       </w:r>
     </w:p>
     <w:p>
@@ -1210,132 +1056,63 @@
         <w:pStyle w:val="CodeBlock"/>
       </w:pPr>
       <w:r>
-        <w:t xml:space="preserve">  UINT32   </w:t>
-      </w:r>
-      <w:proofErr w:type="spellStart"/>
-      <w:r>
-        <w:t>MinSize</w:t>
-      </w:r>
-      <w:proofErr w:type="spellEnd"/>
-      <w:r>
-        <w:t>;</w:t>
-      </w:r>
-    </w:p>
-    <w:p>
-      <w:pPr>
-        <w:pStyle w:val="CodeBlock"/>
-      </w:pPr>
-      <w:r>
-        <w:t xml:space="preserve">  UINT32   </w:t>
-      </w:r>
-      <w:proofErr w:type="spellStart"/>
-      <w:r>
-        <w:t>MaxSize</w:t>
-      </w:r>
-      <w:proofErr w:type="spellEnd"/>
-      <w:r>
-        <w:t>;</w:t>
-      </w:r>
-    </w:p>
-    <w:p>
-      <w:pPr>
-        <w:pStyle w:val="CodeBlock"/>
-      </w:pPr>
-      <w:r>
-        <w:t xml:space="preserve">  UINT32   </w:t>
-      </w:r>
-      <w:proofErr w:type="spellStart"/>
-      <w:r>
-        <w:t>AttributesMustHave</w:t>
-      </w:r>
-      <w:proofErr w:type="spellEnd"/>
-      <w:r>
-        <w:t>;</w:t>
-      </w:r>
-    </w:p>
-    <w:p>
-      <w:pPr>
-        <w:pStyle w:val="CodeBlock"/>
-      </w:pPr>
-      <w:r>
-        <w:t xml:space="preserve">  UINT32   </w:t>
-      </w:r>
-      <w:proofErr w:type="spellStart"/>
-      <w:r>
-        <w:t>AttributesCantHave</w:t>
-      </w:r>
-      <w:proofErr w:type="spellEnd"/>
-      <w:r>
-        <w:t>;</w:t>
-      </w:r>
-    </w:p>
-    <w:p>
-      <w:pPr>
-        <w:pStyle w:val="CodeBlock"/>
-      </w:pPr>
-      <w:r>
-        <w:t xml:space="preserve">  UINT8    </w:t>
-      </w:r>
-      <w:proofErr w:type="spellStart"/>
-      <w:r>
-        <w:t>LockPolicyType</w:t>
-      </w:r>
-      <w:proofErr w:type="spellEnd"/>
-      <w:r>
-        <w:t>;</w:t>
-      </w:r>
-    </w:p>
-    <w:p>
-      <w:pPr>
-        <w:pStyle w:val="CodeBlock"/>
-      </w:pPr>
-      <w:r>
-        <w:t xml:space="preserve">  UINT8    </w:t>
-      </w:r>
-      <w:proofErr w:type="gramStart"/>
-      <w:r>
-        <w:t>Padding[</w:t>
-      </w:r>
-      <w:proofErr w:type="gramEnd"/>
-      <w:r>
-        <w:t>3];</w:t>
-      </w:r>
-    </w:p>
-    <w:p>
-      <w:pPr>
-        <w:pStyle w:val="CodeBlock"/>
-      </w:pPr>
-      <w:r>
-        <w:t xml:space="preserve">  // UINT8    </w:t>
-      </w:r>
-      <w:proofErr w:type="spellStart"/>
-      <w:proofErr w:type="gramStart"/>
-      <w:r>
-        <w:t>LockPolicy</w:t>
-      </w:r>
-      <w:proofErr w:type="spellEnd"/>
-      <w:r>
-        <w:t>[</w:t>
-      </w:r>
-      <w:proofErr w:type="gramEnd"/>
-      <w:r>
-        <w:t>];     // Variable Length Field</w:t>
-      </w:r>
-    </w:p>
-    <w:p>
-      <w:pPr>
-        <w:pStyle w:val="CodeBlock"/>
-      </w:pPr>
-      <w:r>
-        <w:t xml:space="preserve">  // CHAR16   </w:t>
-      </w:r>
-      <w:proofErr w:type="gramStart"/>
-      <w:r>
-        <w:t>Name[</w:t>
-      </w:r>
-      <w:proofErr w:type="gramEnd"/>
-      <w:r>
-        <w:t>]            // Variable Length Field</w:t>
+        <w:t xml:space="preserve">  UINT32   MinSize;</w:t>
+      </w:r>
+    </w:p>
+    <w:p>
+      <w:pPr>
+        <w:pStyle w:val="CodeBlock"/>
+      </w:pPr>
+      <w:r>
+        <w:t xml:space="preserve">  UINT32   MaxSize;</w:t>
+      </w:r>
+    </w:p>
+    <w:p>
+      <w:pPr>
+        <w:pStyle w:val="CodeBlock"/>
+      </w:pPr>
+      <w:r>
+        <w:t xml:space="preserve">  UINT32   AttributesMustHave;</w:t>
+      </w:r>
+    </w:p>
+    <w:p>
+      <w:pPr>
+        <w:pStyle w:val="CodeBlock"/>
+      </w:pPr>
+      <w:r>
+        <w:t xml:space="preserve">  UINT32   AttributesCantHave;</w:t>
+      </w:r>
+    </w:p>
+    <w:p>
+      <w:pPr>
+        <w:pStyle w:val="CodeBlock"/>
+      </w:pPr>
+      <w:r>
+        <w:t xml:space="preserve">  UINT8    LockPolicyType;</w:t>
+      </w:r>
+    </w:p>
+    <w:p>
+      <w:pPr>
+        <w:pStyle w:val="CodeBlock"/>
+      </w:pPr>
+      <w:r>
+        <w:t xml:space="preserve">  UINT8    Padding[3];</w:t>
+      </w:r>
+    </w:p>
+    <w:p>
+      <w:pPr>
+        <w:pStyle w:val="CodeBlock"/>
+      </w:pPr>
+      <w:r>
+        <w:t xml:space="preserve">  // UINT8    LockPolicy[];     // Variable Length Field</w:t>
+      </w:r>
+    </w:p>
+    <w:p>
+      <w:pPr>
+        <w:pStyle w:val="CodeBlock"/>
+      </w:pPr>
+      <w:r>
+        <w:t xml:space="preserve">  // CHAR16   Name[]            // Variable Length Field</w:t>
       </w:r>
     </w:p>
     <w:p>
@@ -1374,11 +1151,9 @@
       <w:r>
         <w:t xml:space="preserve"> describes the layout for a policy entry. The first element, Size, is the size of the policy entry, then followed by </w:t>
       </w:r>
-      <w:proofErr w:type="spellStart"/>
       <w:r>
         <w:t>OffsetToName</w:t>
       </w:r>
-      <w:proofErr w:type="spellEnd"/>
       <w:r>
         <w:t xml:space="preserve"> – </w:t>
       </w:r>
@@ -1445,13 +1220,8 @@
       </w:pPr>
     </w:p>
     <w:p>
-      <w:proofErr w:type="spellStart"/>
-      <w:r>
-        <w:t>LockPolicyType</w:t>
-      </w:r>
-      <w:proofErr w:type="spellEnd"/>
-      <w:r>
-        <w:t xml:space="preserve"> can</w:t>
+      <w:r>
+        <w:t>LockPolicyType can</w:t>
       </w:r>
       <w:r>
         <w:t xml:space="preserve"> have the following values:</w:t>
@@ -1466,15 +1236,7 @@
         </w:numPr>
       </w:pPr>
       <w:r>
-        <w:t xml:space="preserve">0 – </w:t>
-      </w:r>
-      <w:proofErr w:type="spellStart"/>
-      <w:r>
-        <w:t>NoLock</w:t>
-      </w:r>
-      <w:proofErr w:type="spellEnd"/>
-      <w:r>
-        <w:t xml:space="preserve"> – means that no variable locking is performed. However, the attribute and size </w:t>
+        <w:t xml:space="preserve">0 – NoLock – means that no variable locking is performed. However, the attribute and size </w:t>
       </w:r>
       <w:r>
         <w:t>constraints are still enforced</w:t>
@@ -1482,13 +1244,8 @@
       <w:r>
         <w:t xml:space="preserve">. </w:t>
       </w:r>
-      <w:proofErr w:type="spellStart"/>
-      <w:r>
-        <w:t>LockPolicy</w:t>
-      </w:r>
-      <w:proofErr w:type="spellEnd"/>
-      <w:r>
-        <w:t xml:space="preserve"> </w:t>
+      <w:r>
+        <w:t xml:space="preserve">LockPolicy </w:t>
       </w:r>
       <w:r>
         <w:t xml:space="preserve">field </w:t>
@@ -1517,13 +1274,8 @@
       <w:r>
         <w:t xml:space="preserve"> </w:t>
       </w:r>
-      <w:proofErr w:type="spellStart"/>
-      <w:r>
-        <w:t>LockNow</w:t>
-      </w:r>
-      <w:proofErr w:type="spellEnd"/>
-      <w:r>
-        <w:t xml:space="preserve"> – means that </w:t>
+      <w:r>
+        <w:t xml:space="preserve">LockNow – means that </w:t>
       </w:r>
       <w:r>
         <w:t xml:space="preserve">the </w:t>
@@ -1532,15 +1284,7 @@
         <w:t xml:space="preserve">variable starts being locked immediately after policy entry registration. If the </w:t>
       </w:r>
       <w:r>
-        <w:t xml:space="preserve">variable doesn’t exist at this point, being </w:t>
-      </w:r>
-      <w:proofErr w:type="spellStart"/>
-      <w:r>
-        <w:t>LockedNow</w:t>
-      </w:r>
-      <w:proofErr w:type="spellEnd"/>
-      <w:r>
-        <w:t xml:space="preserve"> means </w:t>
+        <w:t xml:space="preserve">variable doesn’t exist at this point, being LockedNow means </w:t>
       </w:r>
       <w:r>
         <w:t xml:space="preserve">it </w:t>
@@ -1563,13 +1307,8 @@
       <w:r>
         <w:t xml:space="preserve">. </w:t>
       </w:r>
-      <w:proofErr w:type="spellStart"/>
-      <w:r>
-        <w:t>LockPolicy</w:t>
-      </w:r>
-      <w:proofErr w:type="spellEnd"/>
-      <w:r>
-        <w:t xml:space="preserve"> </w:t>
+      <w:r>
+        <w:t xml:space="preserve">LockPolicy </w:t>
       </w:r>
       <w:r>
         <w:t xml:space="preserve">field </w:t>
@@ -1587,15 +1326,7 @@
         </w:numPr>
       </w:pPr>
       <w:r>
-        <w:t xml:space="preserve">2 – </w:t>
-      </w:r>
-      <w:proofErr w:type="spellStart"/>
-      <w:r>
-        <w:t>LockOnCreate</w:t>
-      </w:r>
-      <w:proofErr w:type="spellEnd"/>
-      <w:r>
-        <w:t xml:space="preserve"> – means that the variable starts being locked after it is created.</w:t>
+        <w:t>2 – LockOnCreate – means that the variable starts being locked after it is created.</w:t>
       </w:r>
       <w:r>
         <w:t xml:space="preserve"> This allows for variable creation </w:t>
@@ -1603,8 +1334,6 @@
       <w:r>
         <w:t xml:space="preserve">and protection after </w:t>
       </w:r>
-      <w:proofErr w:type="spellStart"/>
-      <w:proofErr w:type="gramStart"/>
       <w:r>
         <w:t>Lock</w:t>
       </w:r>
@@ -1614,13 +1343,8 @@
       <w:r>
         <w:t>Policy</w:t>
       </w:r>
-      <w:proofErr w:type="spellEnd"/>
-      <w:r>
-        <w:t>(</w:t>
-      </w:r>
-      <w:proofErr w:type="gramEnd"/>
-      <w:r>
-        <w:t>) function has been called</w:t>
+      <w:r>
+        <w:t>() function has been called</w:t>
       </w:r>
       <w:r>
         <w:t xml:space="preserve">. </w:t>
@@ -1631,11 +1355,9 @@
       <w:r>
         <w:t xml:space="preserve">he </w:t>
       </w:r>
-      <w:proofErr w:type="spellStart"/>
       <w:r>
         <w:t>LockPolicy</w:t>
       </w:r>
-      <w:proofErr w:type="spellEnd"/>
       <w:r>
         <w:t xml:space="preserve"> field</w:t>
       </w:r>
@@ -1652,15 +1374,7 @@
         </w:numPr>
       </w:pPr>
       <w:r>
-        <w:t xml:space="preserve">3 – </w:t>
-      </w:r>
-      <w:proofErr w:type="spellStart"/>
-      <w:r>
-        <w:t>LockOnVarState</w:t>
-      </w:r>
-      <w:proofErr w:type="spellEnd"/>
-      <w:r>
-        <w:t xml:space="preserve"> – means that the Variable Policy Engine will examine the state/</w:t>
+        <w:t>3 – LockOnVarState – means that the Variable Policy Engine will examine the state/</w:t>
       </w:r>
       <w:r>
         <w:t>contents</w:t>
@@ -1707,15 +1421,7 @@
         <w:pStyle w:val="CodeBlock"/>
       </w:pPr>
       <w:r>
-        <w:t xml:space="preserve">  // CHAR16   </w:t>
-      </w:r>
-      <w:proofErr w:type="gramStart"/>
-      <w:r>
-        <w:t>Name[</w:t>
-      </w:r>
-      <w:proofErr w:type="gramEnd"/>
-      <w:r>
-        <w:t>];           // Variable Length Field</w:t>
+        <w:t xml:space="preserve">  // CHAR16   Name[];           // Variable Length Field</w:t>
       </w:r>
     </w:p>
     <w:p>
@@ -1741,23 +1447,7 @@
         </w:rPr>
       </w:pPr>
       <w:r>
-        <w:t xml:space="preserve">If </w:t>
-      </w:r>
-      <w:proofErr w:type="spellStart"/>
-      <w:r>
-        <w:t>LockPolicyType</w:t>
-      </w:r>
-      <w:proofErr w:type="spellEnd"/>
-      <w:r>
-        <w:t xml:space="preserve"> is </w:t>
-      </w:r>
-      <w:proofErr w:type="spellStart"/>
-      <w:r>
-        <w:t>LockOnVarState</w:t>
-      </w:r>
-      <w:proofErr w:type="spellEnd"/>
-      <w:r>
-        <w:t xml:space="preserve">, then the final element in the policy entry struct is of type VARIABLE_LOCK_ON_VAR_STATE_POLICY, which lists the namespace GUID, name (no wildcards here), and value of the variable which state determines the locking of the variable referenced in the policy entry. The “locking” variable must be 1 byte in terms of payload size. If the Referenced variable contents match the Value of the </w:t>
+        <w:t xml:space="preserve">If LockPolicyType is LockOnVarState, then the final element in the policy entry struct is of type VARIABLE_LOCK_ON_VAR_STATE_POLICY, which lists the namespace GUID, name (no wildcards here), and value of the variable which state determines the locking of the variable referenced in the policy entry. The “locking” variable must be 1 byte in terms of payload size. If the Referenced variable contents match the Value of the </w:t>
       </w:r>
       <w:r>
         <w:rPr>
@@ -1766,27 +1456,7 @@
           <w:sz w:val="21"/>
           <w:szCs w:val="21"/>
         </w:rPr>
-        <w:t>VARIABLE_LOCK_ON_VAR_STATE_POLICY structure, the lock will be considered active and the target variable will be locked. If the Reference variable does not exist (</w:t>
-      </w:r>
-      <w:proofErr w:type="spellStart"/>
-      <w:r>
-        <w:rPr>
-          <w:rFonts w:ascii="Calibri" w:eastAsia="Calibri" w:hAnsi="Calibri" w:cs="Calibri"/>
-          <w:color w:val="000000" w:themeColor="text1"/>
-          <w:sz w:val="21"/>
-          <w:szCs w:val="21"/>
-        </w:rPr>
-        <w:t>ie</w:t>
-      </w:r>
-      <w:proofErr w:type="spellEnd"/>
-      <w:r>
-        <w:rPr>
-          <w:rFonts w:ascii="Calibri" w:eastAsia="Calibri" w:hAnsi="Calibri" w:cs="Calibri"/>
-          <w:color w:val="000000" w:themeColor="text1"/>
-          <w:sz w:val="21"/>
-          <w:szCs w:val="21"/>
-        </w:rPr>
-        <w:t>. returns EFI_NOT_FOUND), this policy will be considered inactive.</w:t>
+        <w:t>VARIABLE_LOCK_ON_VAR_STATE_POLICY structure, the lock will be considered active and the target variable will be locked. If the Reference variable does not exist (ie. returns EFI_NOT_FOUND), this policy will be considered inactive.</w:t>
       </w:r>
     </w:p>
     <w:p>
@@ -1838,15 +1508,7 @@
         <w:t xml:space="preserve">is a zero-length array (easily checked by </w:t>
       </w:r>
       <w:r>
-        <w:t>comparing fields “Size” and “</w:t>
-      </w:r>
-      <w:proofErr w:type="spellStart"/>
-      <w:r>
-        <w:t>OffsetToName</w:t>
-      </w:r>
-      <w:proofErr w:type="spellEnd"/>
-      <w:r>
-        <w:t xml:space="preserve">” – if they’re the same, then </w:t>
+        <w:t xml:space="preserve">comparing fields “Size” and “OffsetToName” – if they’re the same, then </w:t>
       </w:r>
       <w:r>
         <w:t>the Name is zero-length)</w:t>
@@ -1870,7 +1532,13 @@
         <w:t xml:space="preserve">the Name </w:t>
       </w:r>
       <w:r>
-        <w:t xml:space="preserve">corresponds to one numeric character (0-9). For example, </w:t>
+        <w:t>corresponds to one numeric character (0-9</w:t>
+      </w:r>
+      <w:r>
+        <w:t>, A-F, a-f</w:t>
+      </w:r>
+      <w:r>
+        <w:t xml:space="preserve">). For example, </w:t>
       </w:r>
       <w:r>
         <w:t xml:space="preserve">string “Boot####” in the Name field of the policy entry will </w:t>
@@ -1881,15 +1549,7 @@
     </w:p>
     <w:p>
       <w:r>
-        <w:t xml:space="preserve">Given the above two types of wildcards, one variable can be targeted by more than one policy entry, thus there is a need to establish the precedence rule: a more specific match is applied. When a variable access operation is performed, Variable Policy Engine should first check the variable being </w:t>
-      </w:r>
-      <w:proofErr w:type="spellStart"/>
-      <w:r>
-        <w:t>accessed</w:t>
-      </w:r>
-      <w:proofErr w:type="spellEnd"/>
-      <w:r>
-        <w:t xml:space="preserve"> against the policy entries without wildcards, then with 1 wildcard, then with 2 wildcards, etc., followed in the end by policy entries that match the whole namespace. One can still imagine a situation where two policy entries with the same number of wildcards match the same variable – for example, policy entries with Names “Boot00##” and “Boot##01” will both match variable “Boot0001”. Such situation can (and should) be avoided by designing mutually exclusive Name strings with wildcards, however, if it occurs, then the policy entry that was registered first will be used. After the most specific match is selected, all other policies are ignored.</w:t>
+        <w:t>Given the above two types of wildcards, one variable can be targeted by more than one policy entry, thus there is a need to establish the precedence rule: a more specific match is applied. When a variable access operation is performed, Variable Policy Engine should first check the variable being accessed against the policy entries without wildcards, then with 1 wildcard, then with 2 wildcards, etc., followed in the end by policy entries that match the whole namespace. One can still imagine a situation where two policy entries with the same number of wildcards match the same variable – for example, policy entries with Names “Boot00##” and “Boot##01” will both match variable “Boot0001”. Such situation can (and should) be avoided by designing mutually exclusive Name strings with wildcards, however, if it occurs, then the policy entry that was registered first will be used. After the most specific match is selected, all other policies are ignored.</w:t>
       </w:r>
     </w:p>
     <w:p>
@@ -1918,73 +1578,28 @@
         <w:t xml:space="preserve"> options exposed via UEFI menu (setup variables).</w:t>
       </w:r>
       <w:r>
-        <w:t xml:space="preserve"> These would be locked based on a state of another variable, “</w:t>
-      </w:r>
-      <w:proofErr w:type="spellStart"/>
-      <w:r>
-        <w:t>ReadyToBoot</w:t>
-      </w:r>
-      <w:proofErr w:type="spellEnd"/>
-      <w:r>
-        <w:t>”,</w:t>
-      </w:r>
-      <w:r>
-        <w:t xml:space="preserve"> which would be set to 1 at the </w:t>
-      </w:r>
-      <w:proofErr w:type="spellStart"/>
-      <w:r>
-        <w:t>ReadyToBoot</w:t>
-      </w:r>
-      <w:proofErr w:type="spellEnd"/>
-      <w:r>
-        <w:t xml:space="preserve"> event.</w:t>
-      </w:r>
-      <w:r>
-        <w:t xml:space="preserve"> Thus, the policy for the setup variables would be of type </w:t>
-      </w:r>
-      <w:proofErr w:type="spellStart"/>
-      <w:r>
-        <w:t>LockOnVarState</w:t>
-      </w:r>
-      <w:proofErr w:type="spellEnd"/>
-      <w:r>
-        <w:t>, with the “</w:t>
-      </w:r>
-      <w:proofErr w:type="spellStart"/>
-      <w:r>
-        <w:t>ReadyToBoot</w:t>
-      </w:r>
-      <w:proofErr w:type="spellEnd"/>
-      <w:r>
-        <w:t xml:space="preserve">” </w:t>
+        <w:t xml:space="preserve"> These would be locked based on a state of another variable, “ReadyToBoot”,</w:t>
+      </w:r>
+      <w:r>
+        <w:t xml:space="preserve"> which would be set to 1 at the ReadyToBoot event.</w:t>
+      </w:r>
+      <w:r>
+        <w:t xml:space="preserve"> Thus, the policy for the setup variables would be of type LockOnVarState</w:t>
+      </w:r>
+      <w:r>
+        <w:t xml:space="preserve">, with the “ReadyToBoot” </w:t>
       </w:r>
       <w:r>
         <w:t xml:space="preserve">listed as the name of the variable, appropriate GUID listed as the namespace, and 1 as value. </w:t>
       </w:r>
       <w:r>
-        <w:t xml:space="preserve">Entry into the trusted UEFI menu app doesn’t signal </w:t>
-      </w:r>
-      <w:proofErr w:type="spellStart"/>
-      <w:r>
-        <w:t>ReadyToBoot</w:t>
-      </w:r>
-      <w:proofErr w:type="spellEnd"/>
-      <w:r>
-        <w:t xml:space="preserve">, but booting to any device does, </w:t>
+        <w:t xml:space="preserve">Entry into the trusted UEFI menu app doesn’t signal ReadyToBoot, but booting to any device does, </w:t>
       </w:r>
       <w:r>
         <w:t>and the setup variables are write-protected.</w:t>
       </w:r>
       <w:r>
-        <w:t xml:space="preserve"> The “</w:t>
-      </w:r>
-      <w:proofErr w:type="spellStart"/>
-      <w:r>
-        <w:t>ReadyToBoot</w:t>
-      </w:r>
-      <w:proofErr w:type="spellEnd"/>
-      <w:r>
-        <w:t>” variable would need to be locked-on-create</w:t>
+        <w:t xml:space="preserve"> The “ReadyToBoot” variable would need to be locked-on-create</w:t>
       </w:r>
       <w:r>
         <w:t xml:space="preserve">. </w:t>
@@ -2036,23 +1651,7 @@
         <w:t xml:space="preserve">xample, </w:t>
       </w:r>
       <w:r>
-        <w:t>“</w:t>
-      </w:r>
-      <w:proofErr w:type="spellStart"/>
-      <w:r>
-        <w:t>AllowPXEBoot</w:t>
-      </w:r>
-      <w:proofErr w:type="spellEnd"/>
-      <w:r>
-        <w:t>” variable locked by “</w:t>
-      </w:r>
-      <w:proofErr w:type="spellStart"/>
-      <w:r>
-        <w:t>ReadyToBoot</w:t>
-      </w:r>
-      <w:proofErr w:type="spellEnd"/>
-      <w:r>
-        <w:t>” variable.</w:t>
+        <w:t>“AllowPXEBoot” variable locked by “ReadyToBoot” variable.</w:t>
       </w:r>
       <w:r>
         <w:t xml:space="preserve"> The green-shaded part of the table describes the fields in the VARIABLE_LOCK_ON_VAR_STATE_POLICY structure.</w:t>
@@ -2109,11 +1708,9 @@
               <w:pStyle w:val="ListParagraph"/>
               <w:ind w:left="0"/>
             </w:pPr>
-            <w:proofErr w:type="spellStart"/>
             <w:r>
               <w:t>OffsetToName</w:t>
             </w:r>
-            <w:proofErr w:type="spellEnd"/>
           </w:p>
         </w:tc>
         <w:tc>
@@ -2141,11 +1738,9 @@
               <w:pStyle w:val="ListParagraph"/>
               <w:ind w:left="0"/>
             </w:pPr>
-            <w:proofErr w:type="spellStart"/>
             <w:r>
               <w:t>NameSpace</w:t>
             </w:r>
-            <w:proofErr w:type="spellEnd"/>
           </w:p>
         </w:tc>
         <w:tc>
@@ -2173,11 +1768,9 @@
               <w:pStyle w:val="ListParagraph"/>
               <w:ind w:left="0"/>
             </w:pPr>
-            <w:proofErr w:type="spellStart"/>
             <w:r>
               <w:t>MinSize</w:t>
             </w:r>
-            <w:proofErr w:type="spellEnd"/>
           </w:p>
         </w:tc>
         <w:tc>
@@ -2205,11 +1798,9 @@
               <w:pStyle w:val="ListParagraph"/>
               <w:ind w:left="0"/>
             </w:pPr>
-            <w:proofErr w:type="spellStart"/>
             <w:r>
               <w:t>MaxSize</w:t>
             </w:r>
-            <w:proofErr w:type="spellEnd"/>
           </w:p>
         </w:tc>
         <w:tc>
@@ -2237,11 +1828,9 @@
               <w:pStyle w:val="ListParagraph"/>
               <w:ind w:left="0"/>
             </w:pPr>
-            <w:proofErr w:type="spellStart"/>
             <w:r>
               <w:t>AttributesMustHave</w:t>
             </w:r>
-            <w:proofErr w:type="spellEnd"/>
           </w:p>
         </w:tc>
         <w:tc>
@@ -2269,7 +1858,6 @@
               <w:pStyle w:val="ListParagraph"/>
               <w:ind w:left="0"/>
             </w:pPr>
-            <w:proofErr w:type="spellStart"/>
             <w:r>
               <w:t>Attributes</w:t>
             </w:r>
@@ -2279,7 +1867,6 @@
             <w:r>
               <w:t>Have</w:t>
             </w:r>
-            <w:proofErr w:type="spellEnd"/>
           </w:p>
         </w:tc>
         <w:tc>
@@ -2307,11 +1894,9 @@
               <w:pStyle w:val="ListParagraph"/>
               <w:ind w:left="0"/>
             </w:pPr>
-            <w:proofErr w:type="spellStart"/>
             <w:r>
               <w:t>LockPolicyType</w:t>
             </w:r>
-            <w:proofErr w:type="spellEnd"/>
           </w:p>
         </w:tc>
         <w:tc>
@@ -2420,15 +2005,7 @@
               <w:ind w:left="0"/>
             </w:pPr>
             <w:r>
-              <w:t>“</w:t>
-            </w:r>
-            <w:proofErr w:type="spellStart"/>
-            <w:r>
-              <w:t>ReadyToBoot</w:t>
-            </w:r>
-            <w:proofErr w:type="spellEnd"/>
-            <w:r>
-              <w:t>”</w:t>
+              <w:t>“ReadyToBoot”</w:t>
             </w:r>
           </w:p>
         </w:tc>
@@ -2458,15 +2035,7 @@
               <w:ind w:left="0"/>
             </w:pPr>
             <w:r>
-              <w:t>“</w:t>
-            </w:r>
-            <w:proofErr w:type="spellStart"/>
-            <w:r>
-              <w:t>AllowPXEBoot</w:t>
-            </w:r>
-            <w:proofErr w:type="spellEnd"/>
-            <w:r>
-              <w:t>”</w:t>
+              <w:t>“AllowPXEBoot”</w:t>
             </w:r>
           </w:p>
         </w:tc>
@@ -2525,15 +2094,7 @@
         <w:t xml:space="preserve"> </w:t>
       </w:r>
       <w:r>
-        <w:t xml:space="preserve">These variables are locked with lock policy type </w:t>
-      </w:r>
-      <w:proofErr w:type="spellStart"/>
-      <w:r>
-        <w:t>LockNow</w:t>
-      </w:r>
-      <w:proofErr w:type="spellEnd"/>
-      <w:r>
-        <w:t>, so that</w:t>
+        <w:t>These variables are locked with lock policy type LockNow, so that</w:t>
       </w:r>
       <w:r>
         <w:t xml:space="preserve"> these variables can’t be tampered with</w:t>
@@ -2563,11 +2124,9 @@
       <w:r>
         <w:t>“</w:t>
       </w:r>
-      <w:proofErr w:type="spellStart"/>
       <w:r>
         <w:t>DisplayPanelCalibration</w:t>
       </w:r>
-      <w:proofErr w:type="spellEnd"/>
       <w:r>
         <w:t>”</w:t>
       </w:r>
@@ -2626,11 +2185,9 @@
               <w:pStyle w:val="ListParagraph"/>
               <w:ind w:left="0"/>
             </w:pPr>
-            <w:proofErr w:type="spellStart"/>
             <w:r>
               <w:t>OffsetToName</w:t>
             </w:r>
-            <w:proofErr w:type="spellEnd"/>
           </w:p>
         </w:tc>
         <w:tc>
@@ -2658,11 +2215,9 @@
               <w:pStyle w:val="ListParagraph"/>
               <w:ind w:left="0"/>
             </w:pPr>
-            <w:proofErr w:type="spellStart"/>
             <w:r>
               <w:t>NameSpace</w:t>
             </w:r>
-            <w:proofErr w:type="spellEnd"/>
           </w:p>
         </w:tc>
         <w:tc>
@@ -2690,11 +2245,9 @@
               <w:pStyle w:val="ListParagraph"/>
               <w:ind w:left="0"/>
             </w:pPr>
-            <w:proofErr w:type="spellStart"/>
             <w:r>
               <w:t>MinSize</w:t>
             </w:r>
-            <w:proofErr w:type="spellEnd"/>
           </w:p>
         </w:tc>
         <w:tc>
@@ -2722,11 +2275,9 @@
               <w:pStyle w:val="ListParagraph"/>
               <w:ind w:left="0"/>
             </w:pPr>
-            <w:proofErr w:type="spellStart"/>
             <w:r>
               <w:t>MaxSize</w:t>
             </w:r>
-            <w:proofErr w:type="spellEnd"/>
           </w:p>
         </w:tc>
         <w:tc>
@@ -2754,11 +2305,9 @@
               <w:pStyle w:val="ListParagraph"/>
               <w:ind w:left="0"/>
             </w:pPr>
-            <w:proofErr w:type="spellStart"/>
             <w:r>
               <w:t>AttributesMustHave</w:t>
             </w:r>
-            <w:proofErr w:type="spellEnd"/>
           </w:p>
         </w:tc>
         <w:tc>
@@ -2786,7 +2335,6 @@
               <w:pStyle w:val="ListParagraph"/>
               <w:ind w:left="0"/>
             </w:pPr>
-            <w:proofErr w:type="spellStart"/>
             <w:r>
               <w:t>Attributes</w:t>
             </w:r>
@@ -2796,7 +2344,6 @@
             <w:r>
               <w:t>Have</w:t>
             </w:r>
-            <w:proofErr w:type="spellEnd"/>
           </w:p>
         </w:tc>
         <w:tc>
@@ -2824,11 +2371,9 @@
               <w:pStyle w:val="ListParagraph"/>
               <w:ind w:left="0"/>
             </w:pPr>
-            <w:proofErr w:type="spellStart"/>
             <w:r>
               <w:t>LockPolicyType</w:t>
             </w:r>
-            <w:proofErr w:type="spellEnd"/>
           </w:p>
         </w:tc>
         <w:tc>
@@ -2871,15 +2416,7 @@
               <w:ind w:left="0"/>
             </w:pPr>
             <w:r>
-              <w:t>“</w:t>
-            </w:r>
-            <w:proofErr w:type="spellStart"/>
-            <w:r>
-              <w:t>DisplayPanelCalibration</w:t>
-            </w:r>
-            <w:proofErr w:type="spellEnd"/>
-            <w:r>
-              <w:t>”</w:t>
+              <w:t>“DisplayPanelCalibration”</w:t>
             </w:r>
           </w:p>
         </w:tc>
@@ -2899,15 +2436,7 @@
         </w:numPr>
       </w:pPr>
       <w:r>
-        <w:t>Bluetooth pre-pairing variables are locked-on-</w:t>
-      </w:r>
-      <w:proofErr w:type="gramStart"/>
-      <w:r>
-        <w:t>create</w:t>
-      </w:r>
-      <w:proofErr w:type="gramEnd"/>
-      <w:r>
-        <w:t xml:space="preserve"> because these get created by an OS application</w:t>
+        <w:t>Bluetooth pre-pairing variables are locked-on-create because these get created by an OS application</w:t>
       </w:r>
       <w:r>
         <w:t xml:space="preserve"> </w:t>
@@ -2932,21 +2461,13 @@
         <w:pStyle w:val="ListParagraph"/>
       </w:pPr>
       <w:r>
-        <w:t>Example: “</w:t>
-      </w:r>
-      <w:proofErr w:type="spellStart"/>
-      <w:r>
-        <w:t>Keyboard</w:t>
+        <w:t>Example: “Keyboard</w:t>
       </w:r>
       <w:r>
         <w:t>BT</w:t>
       </w:r>
       <w:r>
-        <w:t>Pairing</w:t>
-      </w:r>
-      <w:proofErr w:type="spellEnd"/>
-      <w:r>
-        <w:t>” variable</w:t>
+        <w:t>Pairing” variable</w:t>
       </w:r>
     </w:p>
     <w:tbl>
@@ -3000,11 +2521,9 @@
               <w:pStyle w:val="ListParagraph"/>
               <w:ind w:left="0"/>
             </w:pPr>
-            <w:proofErr w:type="spellStart"/>
             <w:r>
               <w:t>OffsetToName</w:t>
             </w:r>
-            <w:proofErr w:type="spellEnd"/>
           </w:p>
         </w:tc>
         <w:tc>
@@ -3032,11 +2551,9 @@
               <w:pStyle w:val="ListParagraph"/>
               <w:ind w:left="0"/>
             </w:pPr>
-            <w:proofErr w:type="spellStart"/>
             <w:r>
               <w:t>NameSpace</w:t>
             </w:r>
-            <w:proofErr w:type="spellEnd"/>
           </w:p>
         </w:tc>
         <w:tc>
@@ -3064,11 +2581,9 @@
               <w:pStyle w:val="ListParagraph"/>
               <w:ind w:left="0"/>
             </w:pPr>
-            <w:proofErr w:type="spellStart"/>
             <w:r>
               <w:t>MinSize</w:t>
             </w:r>
-            <w:proofErr w:type="spellEnd"/>
           </w:p>
         </w:tc>
         <w:tc>
@@ -3096,11 +2611,9 @@
               <w:pStyle w:val="ListParagraph"/>
               <w:ind w:left="0"/>
             </w:pPr>
-            <w:proofErr w:type="spellStart"/>
             <w:r>
               <w:t>MaxSize</w:t>
             </w:r>
-            <w:proofErr w:type="spellEnd"/>
           </w:p>
         </w:tc>
         <w:tc>
@@ -3128,11 +2641,9 @@
               <w:pStyle w:val="ListParagraph"/>
               <w:ind w:left="0"/>
             </w:pPr>
-            <w:proofErr w:type="spellStart"/>
             <w:r>
               <w:t>AttributesMustHave</w:t>
             </w:r>
-            <w:proofErr w:type="spellEnd"/>
           </w:p>
         </w:tc>
         <w:tc>
@@ -3160,7 +2671,6 @@
               <w:pStyle w:val="ListParagraph"/>
               <w:ind w:left="0"/>
             </w:pPr>
-            <w:proofErr w:type="spellStart"/>
             <w:r>
               <w:t>Attributes</w:t>
             </w:r>
@@ -3170,7 +2680,6 @@
             <w:r>
               <w:t>Have</w:t>
             </w:r>
-            <w:proofErr w:type="spellEnd"/>
           </w:p>
         </w:tc>
         <w:tc>
@@ -3198,12 +2707,10 @@
               <w:pStyle w:val="ListParagraph"/>
               <w:ind w:left="0"/>
             </w:pPr>
-            <w:proofErr w:type="spellStart"/>
             <w:r>
               <w:lastRenderedPageBreak/>
               <w:t>LockPolicyType</w:t>
             </w:r>
-            <w:proofErr w:type="spellEnd"/>
           </w:p>
         </w:tc>
         <w:tc>
@@ -3251,11 +2758,9 @@
             <w:r>
               <w:t>“</w:t>
             </w:r>
-            <w:proofErr w:type="spellStart"/>
             <w:r>
               <w:t>KeyboardBTPairing</w:t>
             </w:r>
-            <w:proofErr w:type="spellEnd"/>
             <w:r>
               <w:t>”</w:t>
             </w:r>
@@ -3299,18 +2804,16 @@
         <w:t xml:space="preserve">(a name string with wildcards </w:t>
       </w:r>
       <w:r>
-        <w:t xml:space="preserve">that will match variables “Boot0000” to “Boot9999”) </w:t>
-      </w:r>
-      <w:r>
-        <w:t>locked by “</w:t>
-      </w:r>
-      <w:proofErr w:type="spellStart"/>
-      <w:r>
-        <w:t>LockBootOrder</w:t>
-      </w:r>
-      <w:proofErr w:type="spellEnd"/>
-      <w:r>
-        <w:t>” variable.</w:t>
+        <w:t>that will match variables “Boot0000” to “Boot</w:t>
+      </w:r>
+      <w:r>
+        <w:t>FFFF</w:t>
+      </w:r>
+      <w:r>
+        <w:t xml:space="preserve">”) </w:t>
+      </w:r>
+      <w:r>
+        <w:t>locked by “LockBootOrder” variable.</w:t>
       </w:r>
     </w:p>
     <w:tbl>
@@ -3364,11 +2867,9 @@
               <w:pStyle w:val="ListParagraph"/>
               <w:ind w:left="0"/>
             </w:pPr>
-            <w:proofErr w:type="spellStart"/>
             <w:r>
               <w:t>OffsetToName</w:t>
             </w:r>
-            <w:proofErr w:type="spellEnd"/>
           </w:p>
         </w:tc>
         <w:tc>
@@ -3396,11 +2897,9 @@
               <w:pStyle w:val="ListParagraph"/>
               <w:ind w:left="0"/>
             </w:pPr>
-            <w:proofErr w:type="spellStart"/>
             <w:r>
               <w:t>NameSpace</w:t>
             </w:r>
-            <w:proofErr w:type="spellEnd"/>
           </w:p>
         </w:tc>
         <w:tc>
@@ -3428,11 +2927,9 @@
               <w:pStyle w:val="ListParagraph"/>
               <w:ind w:left="0"/>
             </w:pPr>
-            <w:proofErr w:type="spellStart"/>
             <w:r>
               <w:t>MinSize</w:t>
             </w:r>
-            <w:proofErr w:type="spellEnd"/>
           </w:p>
         </w:tc>
         <w:tc>
@@ -3460,11 +2957,9 @@
               <w:pStyle w:val="ListParagraph"/>
               <w:ind w:left="0"/>
             </w:pPr>
-            <w:proofErr w:type="spellStart"/>
             <w:r>
               <w:t>MaxSize</w:t>
             </w:r>
-            <w:proofErr w:type="spellEnd"/>
           </w:p>
         </w:tc>
         <w:tc>
@@ -3492,11 +2987,9 @@
               <w:pStyle w:val="ListParagraph"/>
               <w:ind w:left="0"/>
             </w:pPr>
-            <w:proofErr w:type="spellStart"/>
             <w:r>
               <w:t>AttributesMustHave</w:t>
             </w:r>
-            <w:proofErr w:type="spellEnd"/>
           </w:p>
         </w:tc>
         <w:tc>
@@ -3524,7 +3017,6 @@
               <w:pStyle w:val="ListParagraph"/>
               <w:ind w:left="0"/>
             </w:pPr>
-            <w:proofErr w:type="spellStart"/>
             <w:r>
               <w:t>Attributes</w:t>
             </w:r>
@@ -3534,7 +3026,6 @@
             <w:r>
               <w:t>Have</w:t>
             </w:r>
-            <w:proofErr w:type="spellEnd"/>
           </w:p>
         </w:tc>
         <w:tc>
@@ -3562,11 +3053,9 @@
               <w:pStyle w:val="ListParagraph"/>
               <w:ind w:left="0"/>
             </w:pPr>
-            <w:proofErr w:type="spellStart"/>
             <w:r>
               <w:t>LockPolicyType</w:t>
             </w:r>
-            <w:proofErr w:type="spellEnd"/>
           </w:p>
         </w:tc>
         <w:tc>
@@ -3675,15 +3164,7 @@
               <w:ind w:left="0"/>
             </w:pPr>
             <w:r>
-              <w:t>“</w:t>
-            </w:r>
-            <w:proofErr w:type="spellStart"/>
-            <w:r>
-              <w:t>LockBootOrder</w:t>
-            </w:r>
-            <w:proofErr w:type="spellEnd"/>
-            <w:r>
-              <w:t>”</w:t>
+              <w:t>“LockBootOrder”</w:t>
             </w:r>
           </w:p>
         </w:tc>
@@ -3719,10 +3200,7 @@
         </w:tc>
       </w:tr>
     </w:tbl>
-    <w:p>
-      <w:bookmarkStart w:id="0" w:name="_GoBack"/>
-      <w:bookmarkEnd w:id="0"/>
-    </w:p>
+    <w:p/>
     <w:sectPr>
       <w:pgSz w:w="12240" w:h="15840"/>
       <w:pgMar w:top="1440" w:right="1440" w:bottom="1440" w:left="1440" w:header="720" w:footer="720" w:gutter="0"/>
@@ -3734,7 +3212,7 @@
 </file>
 
 <file path=word/numbering.xml><?xml version="1.0" encoding="utf-8"?>
-<w:numbering xmlns:wpc="http://schemas.microsoft.com/office/word/2010/wordprocessingCanvas" xmlns:cx="http://schemas.microsoft.com/office/drawing/2014/chartex" xmlns:cx1="http://schemas.microsoft.com/office/drawing/2015/9/8/chartex" xmlns:cx2="http://schemas.microsoft.com/office/drawing/2015/10/21/chartex" xmlns:cx3="http://schemas.microsoft.com/office/drawing/2016/5/9/chartex" xmlns:cx4="http://schemas.microsoft.com/office/drawing/2016/5/10/chartex" xmlns:cx5="http://schemas.microsoft.com/office/drawing/2016/5/11/chartex" xmlns:cx6="http://schemas.microsoft.com/office/drawing/2016/5/12/chartex" xmlns:cx7="http://schemas.microsoft.com/office/drawing/2016/5/13/chartex" xmlns:cx8="http://schemas.microsoft.com/office/drawing/2016/5/14/chartex" xmlns:mc="http://schemas.openxmlformats.org/markup-compatibility/2006" xmlns:aink="http://schemas.microsoft.com/office/drawing/2016/ink" xmlns:am3d="http://schemas.microsoft.com/office/drawing/2017/model3d" xmlns:o="urn:schemas-microsoft-com:office:office" xmlns:r="http://schemas.openxmlformats.org/officeDocument/2006/relationships" xmlns:m="http://schemas.openxmlformats.org/officeDocument/2006/math" xmlns:v="urn:schemas-microsoft-com:vml" xmlns:wp14="http://schemas.microsoft.com/office/word/2010/wordprocessingDrawing" xmlns:wp="http://schemas.openxmlformats.org/drawingml/2006/wordprocessingDrawing" xmlns:w10="urn:schemas-microsoft-com:office:word" xmlns:w="http://schemas.openxmlformats.org/wordprocessingml/2006/main" xmlns:w14="http://schemas.microsoft.com/office/word/2010/wordml" xmlns:w15="http://schemas.microsoft.com/office/word/2012/wordml" xmlns:w16cid="http://schemas.microsoft.com/office/word/2016/wordml/cid" xmlns:w16se="http://schemas.microsoft.com/office/word/2015/wordml/symex" xmlns:wpg="http://schemas.microsoft.com/office/word/2010/wordprocessingGroup" xmlns:wpi="http://schemas.microsoft.com/office/word/2010/wordprocessingInk" xmlns:wne="http://schemas.microsoft.com/office/word/2006/wordml" xmlns:wps="http://schemas.microsoft.com/office/word/2010/wordprocessingShape" mc:Ignorable="w14 w15 w16se w16cid wp14">
+<w:numbering xmlns:wpc="http://schemas.microsoft.com/office/word/2010/wordprocessingCanvas" xmlns:cx="http://schemas.microsoft.com/office/drawing/2014/chartex" xmlns:cx1="http://schemas.microsoft.com/office/drawing/2015/9/8/chartex" xmlns:cx2="http://schemas.microsoft.com/office/drawing/2015/10/21/chartex" xmlns:cx3="http://schemas.microsoft.com/office/drawing/2016/5/9/chartex" xmlns:cx4="http://schemas.microsoft.com/office/drawing/2016/5/10/chartex" xmlns:cx5="http://schemas.microsoft.com/office/drawing/2016/5/11/chartex" xmlns:cx6="http://schemas.microsoft.com/office/drawing/2016/5/12/chartex" xmlns:cx7="http://schemas.microsoft.com/office/drawing/2016/5/13/chartex" xmlns:cx8="http://schemas.microsoft.com/office/drawing/2016/5/14/chartex" xmlns:mc="http://schemas.openxmlformats.org/markup-compatibility/2006" xmlns:aink="http://schemas.microsoft.com/office/drawing/2016/ink" xmlns:am3d="http://schemas.microsoft.com/office/drawing/2017/model3d" xmlns:o="urn:schemas-microsoft-com:office:office" xmlns:r="http://schemas.openxmlformats.org/officeDocument/2006/relationships" xmlns:m="http://schemas.openxmlformats.org/officeDocument/2006/math" xmlns:v="urn:schemas-microsoft-com:vml" xmlns:wp14="http://schemas.microsoft.com/office/word/2010/wordprocessingDrawing" xmlns:wp="http://schemas.openxmlformats.org/drawingml/2006/wordprocessingDrawing" xmlns:w10="urn:schemas-microsoft-com:office:word" xmlns:w="http://schemas.openxmlformats.org/wordprocessingml/2006/main" xmlns:w14="http://schemas.microsoft.com/office/word/2010/wordml" xmlns:w15="http://schemas.microsoft.com/office/word/2012/wordml" xmlns:w16cex="http://schemas.microsoft.com/office/word/2018/wordml/cex" xmlns:w16cid="http://schemas.microsoft.com/office/word/2016/wordml/cid" xmlns:w16="http://schemas.microsoft.com/office/word/2018/wordml" xmlns:w16se="http://schemas.microsoft.com/office/word/2015/wordml/symex" xmlns:wpg="http://schemas.microsoft.com/office/word/2010/wordprocessingGroup" xmlns:wpi="http://schemas.microsoft.com/office/word/2010/wordprocessingInk" xmlns:wne="http://schemas.microsoft.com/office/word/2006/wordml" xmlns:wps="http://schemas.microsoft.com/office/word/2010/wordprocessingShape" mc:Ignorable="w14 w15 w16se w16cid w16 w16cex wp14">
   <w:abstractNum w:abstractNumId="0" w15:restartNumberingAfterBreak="0">
     <w:nsid w:val="0716748A"/>
     <w:multiLevelType w:val="hybridMultilevel"/>
@@ -4705,7 +4183,7 @@
 </file>
 
 <file path=word/styles.xml><?xml version="1.0" encoding="utf-8"?>
-<w:styles xmlns:mc="http://schemas.openxmlformats.org/markup-compatibility/2006" xmlns:r="http://schemas.openxmlformats.org/officeDocument/2006/relationships" xmlns:w="http://schemas.openxmlformats.org/wordprocessingml/2006/main" xmlns:w14="http://schemas.microsoft.com/office/word/2010/wordml" xmlns:w15="http://schemas.microsoft.com/office/word/2012/wordml" xmlns:w16cid="http://schemas.microsoft.com/office/word/2016/wordml/cid" xmlns:w16se="http://schemas.microsoft.com/office/word/2015/wordml/symex" mc:Ignorable="w14 w15 w16se w16cid">
+<w:styles xmlns:mc="http://schemas.openxmlformats.org/markup-compatibility/2006" xmlns:r="http://schemas.openxmlformats.org/officeDocument/2006/relationships" xmlns:w="http://schemas.openxmlformats.org/wordprocessingml/2006/main" xmlns:w14="http://schemas.microsoft.com/office/word/2010/wordml" xmlns:w15="http://schemas.microsoft.com/office/word/2012/wordml" xmlns:w16cex="http://schemas.microsoft.com/office/word/2018/wordml/cex" xmlns:w16cid="http://schemas.microsoft.com/office/word/2016/wordml/cid" xmlns:w16="http://schemas.microsoft.com/office/word/2018/wordml" xmlns:w16se="http://schemas.microsoft.com/office/word/2015/wordml/symex" mc:Ignorable="w14 w15 w16se w16cid w16 w16cex">
   <w:docDefaults>
     <w:rPrDefault>
       <w:rPr>
@@ -4827,6 +4305,7 @@
     <w:lsdException w:name="HTML Sample" w:semiHidden="1" w:unhideWhenUsed="1"/>
     <w:lsdException w:name="HTML Typewriter" w:semiHidden="1" w:unhideWhenUsed="1"/>
     <w:lsdException w:name="HTML Variable" w:semiHidden="1" w:unhideWhenUsed="1"/>
+    <w:lsdException w:name="Normal Table" w:semiHidden="1" w:unhideWhenUsed="1"/>
     <w:lsdException w:name="annotation subject" w:semiHidden="1" w:unhideWhenUsed="1"/>
     <w:lsdException w:name="No List" w:semiHidden="1" w:unhideWhenUsed="1"/>
     <w:lsdException w:name="Outline List 1" w:semiHidden="1" w:unhideWhenUsed="1"/>
@@ -4873,8 +4352,10 @@
     <w:lsdException w:name="Table Subtle 2" w:semiHidden="1" w:unhideWhenUsed="1"/>
     <w:lsdException w:name="Table Web 1" w:semiHidden="1" w:unhideWhenUsed="1"/>
     <w:lsdException w:name="Table Web 2" w:semiHidden="1" w:unhideWhenUsed="1"/>
+    <w:lsdException w:name="Table Web 3" w:semiHidden="1" w:unhideWhenUsed="1"/>
     <w:lsdException w:name="Balloon Text" w:semiHidden="1" w:unhideWhenUsed="1"/>
     <w:lsdException w:name="Table Grid" w:uiPriority="39"/>
+    <w:lsdException w:name="Table Theme" w:semiHidden="1" w:unhideWhenUsed="1"/>
     <w:lsdException w:name="Placeholder Text" w:semiHidden="1"/>
     <w:lsdException w:name="No Spacing" w:uiPriority="1" w:qFormat="1"/>
     <w:lsdException w:name="Light Shading" w:uiPriority="60"/>

</xml_diff>